<commit_message>
Quellen angeben, Hintergrund und Korrekturen
</commit_message>
<xml_diff>
--- a/M153-Indizes.docx
+++ b/M153-Indizes.docx
@@ -2,6 +2,19 @@
 <file path=word/document.xml><?xml version="1.0" encoding="utf-8"?>
 <w:document xmlns:wpc="http://schemas.microsoft.com/office/word/2010/wordprocessingCanvas" xmlns:cx="http://schemas.microsoft.com/office/drawing/2014/chartex" xmlns:cx1="http://schemas.microsoft.com/office/drawing/2015/9/8/chartex" xmlns:cx2="http://schemas.microsoft.com/office/drawing/2015/10/21/chartex" xmlns:cx3="http://schemas.microsoft.com/office/drawing/2016/5/9/chartex" xmlns:cx4="http://schemas.microsoft.com/office/drawing/2016/5/10/chartex" xmlns:cx5="http://schemas.microsoft.com/office/drawing/2016/5/11/chartex" xmlns:cx6="http://schemas.microsoft.com/office/drawing/2016/5/12/chartex" xmlns:cx7="http://schemas.microsoft.com/office/drawing/2016/5/13/chartex" xmlns:cx8="http://schemas.microsoft.com/office/drawing/2016/5/14/chartex" xmlns:mc="http://schemas.openxmlformats.org/markup-compatibility/2006" xmlns:aink="http://schemas.microsoft.com/office/drawing/2016/ink" xmlns:am3d="http://schemas.microsoft.com/office/drawing/2017/model3d" xmlns:o="urn:schemas-microsoft-com:office:office" xmlns:r="http://schemas.openxmlformats.org/officeDocument/2006/relationships" xmlns:m="http://schemas.openxmlformats.org/officeDocument/2006/math" xmlns:v="urn:schemas-microsoft-com:vml" xmlns:wp14="http://schemas.microsoft.com/office/word/2010/wordprocessingDrawing" xmlns:wp="http://schemas.openxmlformats.org/drawingml/2006/wordprocessingDrawing" xmlns:w10="urn:schemas-microsoft-com:office:word" xmlns:w="http://schemas.openxmlformats.org/wordprocessingml/2006/main" xmlns:w14="http://schemas.microsoft.com/office/word/2010/wordml" xmlns:w15="http://schemas.microsoft.com/office/word/2012/wordml" xmlns:w16cex="http://schemas.microsoft.com/office/word/2018/wordml/cex" xmlns:w16cid="http://schemas.microsoft.com/office/word/2016/wordml/cid" xmlns:w16="http://schemas.microsoft.com/office/word/2018/wordml" xmlns:w16sdtdh="http://schemas.microsoft.com/office/word/2020/wordml/sdtdatahash" xmlns:w16se="http://schemas.microsoft.com/office/word/2015/wordml/symex" xmlns:wpg="http://schemas.microsoft.com/office/word/2010/wordprocessingGroup" xmlns:wpi="http://schemas.microsoft.com/office/word/2010/wordprocessingInk" xmlns:wne="http://schemas.microsoft.com/office/word/2006/wordml" xmlns:wps="http://schemas.microsoft.com/office/word/2010/wordprocessingShape" mc:Ignorable="w14 w15 w16se w16cid w16 w16cex w16sdtdh wp14">
   <w:body>
+    <w:p>
+      <w:pPr>
+        <w:rPr>
+          <w:lang w:val="de-CH"/>
+        </w:rPr>
+      </w:pPr>
+      <w:r>
+        <w:rPr>
+          <w:lang w:val="de-CH"/>
+        </w:rPr>
+        <w:t xml:space="preserve"> </w:t>
+      </w:r>
+    </w:p>
     <w:sdt>
       <w:sdtPr>
         <w:rPr>
@@ -13,7 +26,6 @@
           <w:docPartUnique/>
         </w:docPartObj>
       </w:sdtPr>
-      <w:sdtEndPr/>
       <w:sdtContent>
         <w:p>
           <w:pPr>
@@ -55,7 +67,6 @@
                 <w:dataBinding w:prefixMappings="xmlns:ns0='http://schemas.openxmlformats.org/officeDocument/2006/extended-properties'" w:xpath="/ns0:Properties[1]/ns0:Company[1]" w:storeItemID="{6668398D-A668-4E3E-A5EB-62B293D839F1}"/>
                 <w:text/>
               </w:sdtPr>
-              <w:sdtEndPr/>
               <w:sdtContent>
                 <w:tc>
                   <w:tcPr>
@@ -112,7 +123,6 @@
                   <w:dataBinding w:prefixMappings="xmlns:ns0='http://schemas.openxmlformats.org/package/2006/metadata/core-properties' xmlns:ns1='http://purl.org/dc/elements/1.1/'" w:xpath="/ns0:coreProperties[1]/ns1:title[1]" w:storeItemID="{6C3C8BC8-F283-45AE-878A-BAB7291924A1}"/>
                   <w:text/>
                 </w:sdtPr>
-                <w:sdtEndPr/>
                 <w:sdtContent>
                   <w:p>
                     <w:pPr>
@@ -158,7 +168,6 @@
                 <w:dataBinding w:prefixMappings="xmlns:ns0='http://schemas.openxmlformats.org/package/2006/metadata/core-properties' xmlns:ns1='http://purl.org/dc/elements/1.1/'" w:xpath="/ns0:coreProperties[1]/ns1:subject[1]" w:storeItemID="{6C3C8BC8-F283-45AE-878A-BAB7291924A1}"/>
                 <w:text/>
               </w:sdtPr>
-              <w:sdtEndPr/>
               <w:sdtContent>
                 <w:tc>
                   <w:tcPr>
@@ -230,7 +239,6 @@
                   <w:dataBinding w:prefixMappings="xmlns:ns0='http://schemas.openxmlformats.org/package/2006/metadata/core-properties' xmlns:ns1='http://purl.org/dc/elements/1.1/'" w:xpath="/ns0:coreProperties[1]/ns1:creator[1]" w:storeItemID="{6C3C8BC8-F283-45AE-878A-BAB7291924A1}"/>
                   <w:text/>
                 </w:sdtPr>
-                <w:sdtEndPr/>
                 <w:sdtContent>
                   <w:p>
                     <w:pPr>
@@ -276,7 +284,6 @@
                     <w:calendar w:val="gregorian"/>
                   </w:date>
                 </w:sdtPr>
-                <w:sdtEndPr/>
                 <w:sdtContent>
                   <w:p>
                     <w:pPr>
@@ -372,7 +379,7 @@
             <w:rPr>
               <w:rFonts w:eastAsiaTheme="minorEastAsia"/>
               <w:noProof/>
-              <w:lang w:val="de-CH" w:eastAsia="de-CH"/>
+              <w:lang w:eastAsia="de-DE"/>
             </w:rPr>
           </w:pPr>
           <w:r>
@@ -393,7 +400,7 @@
             </w:rPr>
             <w:fldChar w:fldCharType="separate"/>
           </w:r>
-          <w:hyperlink w:anchor="_Toc107932492" w:history="1">
+          <w:hyperlink w:anchor="_Toc107992838" w:history="1">
             <w:r>
               <w:rPr>
                 <w:rStyle w:val="Hyperlink"/>
@@ -406,7 +413,7 @@
               <w:rPr>
                 <w:rFonts w:eastAsiaTheme="minorEastAsia"/>
                 <w:noProof/>
-                <w:lang w:val="de-CH" w:eastAsia="de-CH"/>
+                <w:lang w:eastAsia="de-DE"/>
               </w:rPr>
               <w:tab/>
             </w:r>
@@ -437,7 +444,7 @@
                 <w:noProof/>
                 <w:webHidden/>
               </w:rPr>
-              <w:instrText xml:space="preserve"> PAGEREF _Toc107932492 \h </w:instrText>
+              <w:instrText xml:space="preserve"> PAGEREF _Toc107992838 \h </w:instrText>
             </w:r>
             <w:r>
               <w:rPr>
@@ -478,10 +485,10 @@
             <w:rPr>
               <w:rFonts w:eastAsiaTheme="minorEastAsia"/>
               <w:noProof/>
-              <w:lang w:val="de-CH" w:eastAsia="de-CH"/>
+              <w:lang w:eastAsia="de-DE"/>
             </w:rPr>
           </w:pPr>
-          <w:hyperlink w:anchor="_Toc107932493" w:history="1">
+          <w:hyperlink w:anchor="_Toc107992839" w:history="1">
             <w:r>
               <w:rPr>
                 <w:rStyle w:val="Hyperlink"/>
@@ -494,7 +501,7 @@
               <w:rPr>
                 <w:rFonts w:eastAsiaTheme="minorEastAsia"/>
                 <w:noProof/>
-                <w:lang w:val="de-CH" w:eastAsia="de-CH"/>
+                <w:lang w:eastAsia="de-DE"/>
               </w:rPr>
               <w:tab/>
             </w:r>
@@ -525,7 +532,7 @@
                 <w:noProof/>
                 <w:webHidden/>
               </w:rPr>
-              <w:instrText xml:space="preserve"> PAGEREF _Toc107932493 \h </w:instrText>
+              <w:instrText xml:space="preserve"> PAGEREF _Toc107992839 \h </w:instrText>
             </w:r>
             <w:r>
               <w:rPr>
@@ -566,10 +573,10 @@
             <w:rPr>
               <w:rFonts w:eastAsiaTheme="minorEastAsia"/>
               <w:noProof/>
-              <w:lang w:val="de-CH" w:eastAsia="de-CH"/>
+              <w:lang w:eastAsia="de-DE"/>
             </w:rPr>
           </w:pPr>
-          <w:hyperlink w:anchor="_Toc107932494" w:history="1">
+          <w:hyperlink w:anchor="_Toc107992840" w:history="1">
             <w:r>
               <w:rPr>
                 <w:rStyle w:val="Hyperlink"/>
@@ -582,7 +589,7 @@
               <w:rPr>
                 <w:rFonts w:eastAsiaTheme="minorEastAsia"/>
                 <w:noProof/>
-                <w:lang w:val="de-CH" w:eastAsia="de-CH"/>
+                <w:lang w:eastAsia="de-DE"/>
               </w:rPr>
               <w:tab/>
             </w:r>
@@ -613,7 +620,7 @@
                 <w:noProof/>
                 <w:webHidden/>
               </w:rPr>
-              <w:instrText xml:space="preserve"> PAGEREF _Toc107932494 \h </w:instrText>
+              <w:instrText xml:space="preserve"> PAGEREF _Toc107992840 \h </w:instrText>
             </w:r>
             <w:r>
               <w:rPr>
@@ -654,10 +661,10 @@
             <w:rPr>
               <w:rFonts w:eastAsiaTheme="minorEastAsia"/>
               <w:noProof/>
-              <w:lang w:val="de-CH" w:eastAsia="de-CH"/>
+              <w:lang w:eastAsia="de-DE"/>
             </w:rPr>
           </w:pPr>
-          <w:hyperlink w:anchor="_Toc107932495" w:history="1">
+          <w:hyperlink w:anchor="_Toc107992841" w:history="1">
             <w:r>
               <w:rPr>
                 <w:rStyle w:val="Hyperlink"/>
@@ -670,7 +677,7 @@
               <w:rPr>
                 <w:rFonts w:eastAsiaTheme="minorEastAsia"/>
                 <w:noProof/>
-                <w:lang w:val="de-CH" w:eastAsia="de-CH"/>
+                <w:lang w:eastAsia="de-DE"/>
               </w:rPr>
               <w:tab/>
             </w:r>
@@ -701,7 +708,7 @@
                 <w:noProof/>
                 <w:webHidden/>
               </w:rPr>
-              <w:instrText xml:space="preserve"> PAGEREF _Toc107932495 \h </w:instrText>
+              <w:instrText xml:space="preserve"> PAGEREF _Toc107992841 \h </w:instrText>
             </w:r>
             <w:r>
               <w:rPr>
@@ -742,10 +749,10 @@
             <w:rPr>
               <w:rFonts w:eastAsiaTheme="minorEastAsia"/>
               <w:noProof/>
-              <w:lang w:val="de-CH" w:eastAsia="de-CH"/>
+              <w:lang w:eastAsia="de-DE"/>
             </w:rPr>
           </w:pPr>
-          <w:hyperlink w:anchor="_Toc107932496" w:history="1">
+          <w:hyperlink w:anchor="_Toc107992842" w:history="1">
             <w:r>
               <w:rPr>
                 <w:rStyle w:val="Hyperlink"/>
@@ -758,7 +765,7 @@
               <w:rPr>
                 <w:rFonts w:eastAsiaTheme="minorEastAsia"/>
                 <w:noProof/>
-                <w:lang w:val="de-CH" w:eastAsia="de-CH"/>
+                <w:lang w:eastAsia="de-DE"/>
               </w:rPr>
               <w:tab/>
             </w:r>
@@ -789,7 +796,7 @@
                 <w:noProof/>
                 <w:webHidden/>
               </w:rPr>
-              <w:instrText xml:space="preserve"> PAGEREF _Toc107932496 \h </w:instrText>
+              <w:instrText xml:space="preserve"> PAGEREF _Toc107992842 \h </w:instrText>
             </w:r>
             <w:r>
               <w:rPr>
@@ -830,10 +837,10 @@
             <w:rPr>
               <w:rFonts w:eastAsiaTheme="minorEastAsia"/>
               <w:noProof/>
-              <w:lang w:val="de-CH" w:eastAsia="de-CH"/>
+              <w:lang w:eastAsia="de-DE"/>
             </w:rPr>
           </w:pPr>
-          <w:hyperlink w:anchor="_Toc107932497" w:history="1">
+          <w:hyperlink w:anchor="_Toc107992843" w:history="1">
             <w:r>
               <w:rPr>
                 <w:rStyle w:val="Hyperlink"/>
@@ -846,7 +853,7 @@
               <w:rPr>
                 <w:rFonts w:eastAsiaTheme="minorEastAsia"/>
                 <w:noProof/>
-                <w:lang w:val="de-CH" w:eastAsia="de-CH"/>
+                <w:lang w:eastAsia="de-DE"/>
               </w:rPr>
               <w:tab/>
             </w:r>
@@ -877,7 +884,7 @@
                 <w:noProof/>
                 <w:webHidden/>
               </w:rPr>
-              <w:instrText xml:space="preserve"> PAGEREF _Toc107932497 \h </w:instrText>
+              <w:instrText xml:space="preserve"> PAGEREF _Toc107992843 \h </w:instrText>
             </w:r>
             <w:r>
               <w:rPr>
@@ -918,10 +925,10 @@
             <w:rPr>
               <w:rFonts w:eastAsiaTheme="minorEastAsia"/>
               <w:noProof/>
-              <w:lang w:val="de-CH" w:eastAsia="de-CH"/>
+              <w:lang w:eastAsia="de-DE"/>
             </w:rPr>
           </w:pPr>
-          <w:hyperlink w:anchor="_Toc107932498" w:history="1">
+          <w:hyperlink w:anchor="_Toc107992844" w:history="1">
             <w:r>
               <w:rPr>
                 <w:rStyle w:val="Hyperlink"/>
@@ -935,7 +942,7 @@
               <w:rPr>
                 <w:rFonts w:eastAsiaTheme="minorEastAsia"/>
                 <w:noProof/>
-                <w:lang w:val="de-CH" w:eastAsia="de-CH"/>
+                <w:lang w:eastAsia="de-DE"/>
               </w:rPr>
               <w:tab/>
             </w:r>
@@ -967,7 +974,7 @@
                 <w:noProof/>
                 <w:webHidden/>
               </w:rPr>
-              <w:instrText xml:space="preserve"> PAGEREF _Toc107932498 \h </w:instrText>
+              <w:instrText xml:space="preserve"> PAGEREF _Toc107992844 \h </w:instrText>
             </w:r>
             <w:r>
               <w:rPr>
@@ -1008,10 +1015,10 @@
             <w:rPr>
               <w:rFonts w:eastAsiaTheme="minorEastAsia"/>
               <w:noProof/>
-              <w:lang w:val="de-CH" w:eastAsia="de-CH"/>
+              <w:lang w:eastAsia="de-DE"/>
             </w:rPr>
           </w:pPr>
-          <w:hyperlink w:anchor="_Toc107932499" w:history="1">
+          <w:hyperlink w:anchor="_Toc107992845" w:history="1">
             <w:r>
               <w:rPr>
                 <w:rStyle w:val="Hyperlink"/>
@@ -1025,7 +1032,7 @@
               <w:rPr>
                 <w:rFonts w:eastAsiaTheme="minorEastAsia"/>
                 <w:noProof/>
-                <w:lang w:val="de-CH" w:eastAsia="de-CH"/>
+                <w:lang w:eastAsia="de-DE"/>
               </w:rPr>
               <w:tab/>
             </w:r>
@@ -1057,7 +1064,7 @@
                 <w:noProof/>
                 <w:webHidden/>
               </w:rPr>
-              <w:instrText xml:space="preserve"> PAGEREF _Toc107932499 \h </w:instrText>
+              <w:instrText xml:space="preserve"> PAGEREF _Toc107992845 \h </w:instrText>
             </w:r>
             <w:r>
               <w:rPr>
@@ -1098,15 +1105,14 @@
             <w:rPr>
               <w:rFonts w:eastAsiaTheme="minorEastAsia"/>
               <w:noProof/>
-              <w:lang w:val="de-CH" w:eastAsia="de-CH"/>
+              <w:lang w:eastAsia="de-DE"/>
             </w:rPr>
           </w:pPr>
-          <w:hyperlink w:anchor="_Toc107932500" w:history="1">
+          <w:hyperlink w:anchor="_Toc107992846" w:history="1">
             <w:r>
               <w:rPr>
                 <w:rStyle w:val="Hyperlink"/>
                 <w:noProof/>
-                <w:lang w:val="de-CH"/>
               </w:rPr>
               <w:t>6.</w:t>
             </w:r>
@@ -1114,7 +1120,7 @@
               <w:rPr>
                 <w:rFonts w:eastAsiaTheme="minorEastAsia"/>
                 <w:noProof/>
-                <w:lang w:val="de-CH" w:eastAsia="de-CH"/>
+                <w:lang w:eastAsia="de-DE"/>
               </w:rPr>
               <w:tab/>
             </w:r>
@@ -1122,9 +1128,8 @@
               <w:rPr>
                 <w:rStyle w:val="Hyperlink"/>
                 <w:noProof/>
-                <w:lang w:val="de-CH"/>
-              </w:rPr>
-              <w:t>Quellen</w:t>
+              </w:rPr>
+              <w:t>Literaturverzeichnis</w:t>
             </w:r>
             <w:r>
               <w:rPr>
@@ -1145,7 +1150,7 @@
                 <w:noProof/>
                 <w:webHidden/>
               </w:rPr>
-              <w:instrText xml:space="preserve"> PAGEREF _Toc107932500 \h </w:instrText>
+              <w:instrText xml:space="preserve"> PAGEREF _Toc107992846 \h </w:instrText>
             </w:r>
             <w:r>
               <w:rPr>
@@ -1165,7 +1170,7 @@
                 <w:noProof/>
                 <w:webHidden/>
               </w:rPr>
-              <w:t>4</w:t>
+              <w:t>5</w:t>
             </w:r>
             <w:r>
               <w:rPr>
@@ -1217,7 +1222,7 @@
           <w:lang w:val="de-CH"/>
         </w:rPr>
       </w:pPr>
-      <w:bookmarkStart w:id="0" w:name="_Toc107932492"/>
+      <w:bookmarkStart w:id="0" w:name="_Toc107992838"/>
       <w:r>
         <w:rPr>
           <w:lang w:val="de-CH"/>
@@ -1319,7 +1324,7 @@
           <w:lang w:val="de-CH"/>
         </w:rPr>
       </w:pPr>
-      <w:bookmarkStart w:id="1" w:name="_Toc107932493"/>
+      <w:bookmarkStart w:id="1" w:name="_Toc107992839"/>
       <w:r>
         <w:rPr>
           <w:lang w:val="de-CH"/>
@@ -1339,7 +1344,7 @@
           <w:lang w:val="de-CH"/>
         </w:rPr>
       </w:pPr>
-      <w:bookmarkStart w:id="2" w:name="_Toc107932494"/>
+      <w:bookmarkStart w:id="2" w:name="_Toc107992840"/>
       <w:r>
         <w:rPr>
           <w:lang w:val="de-CH"/>
@@ -1358,7 +1363,6 @@
         </w:rPr>
         <w:t xml:space="preserve"> </w:t>
       </w:r>
-      <w:proofErr w:type="gramStart"/>
       <w:r>
         <w:rPr>
           <w:lang w:val="de-CH"/>
@@ -1378,7 +1382,6 @@
         <w:t>en</w:t>
       </w:r>
       <w:bookmarkEnd w:id="2"/>
-      <w:proofErr w:type="gramEnd"/>
     </w:p>
     <w:p>
       <w:pPr>
@@ -1440,7 +1443,7 @@
           <v:shape id="_x0000_i1025" type="#_x0000_t75" style="width:453.7pt;height:22.6pt" o:ole="">
             <v:imagedata r:id="rId12" o:title=""/>
           </v:shape>
-          <o:OLEObject Type="Embed" ProgID="Word.OpenDocumentText.12" ShapeID="_x0000_i1025" DrawAspect="Content" ObjectID="_1718546184" r:id="rId13"/>
+          <o:OLEObject Type="Embed" ProgID="Word.OpenDocumentText.12" ShapeID="_x0000_i1025" DrawAspect="Content" ObjectID="_1718607148" r:id="rId13"/>
         </w:object>
       </w:r>
     </w:p>
@@ -1552,7 +1555,7 @@
           <v:shape id="_x0000_i1026" type="#_x0000_t75" style="width:453.7pt;height:30.9pt" o:ole="">
             <v:imagedata r:id="rId15" o:title=""/>
           </v:shape>
-          <o:OLEObject Type="Embed" ProgID="Word.OpenDocumentText.12" ShapeID="_x0000_i1026" DrawAspect="Content" ObjectID="_1718546185" r:id="rId16"/>
+          <o:OLEObject Type="Embed" ProgID="Word.OpenDocumentText.12" ShapeID="_x0000_i1026" DrawAspect="Content" ObjectID="_1718607149" r:id="rId16"/>
         </w:object>
       </w:r>
     </w:p>
@@ -1597,7 +1600,7 @@
           <v:shape id="_x0000_i1027" type="#_x0000_t75" style="width:453.7pt;height:30.9pt" o:ole="">
             <v:imagedata r:id="rId17" o:title=""/>
           </v:shape>
-          <o:OLEObject Type="Embed" ProgID="Word.OpenDocumentText.12" ShapeID="_x0000_i1027" DrawAspect="Content" ObjectID="_1718546186" r:id="rId18"/>
+          <o:OLEObject Type="Embed" ProgID="Word.OpenDocumentText.12" ShapeID="_x0000_i1027" DrawAspect="Content" ObjectID="_1718607150" r:id="rId18"/>
         </w:object>
       </w:r>
     </w:p>
@@ -1612,7 +1615,7 @@
           <w:lang w:val="de-CH"/>
         </w:rPr>
       </w:pPr>
-      <w:bookmarkStart w:id="6" w:name="_Toc107932495"/>
+      <w:bookmarkStart w:id="6" w:name="_Toc107992841"/>
       <w:r>
         <w:rPr>
           <w:lang w:val="de-CH"/>
@@ -1631,7 +1634,6 @@
         </w:rPr>
         <w:t xml:space="preserve"> </w:t>
       </w:r>
-      <w:proofErr w:type="gramStart"/>
       <w:r>
         <w:rPr>
           <w:lang w:val="de-CH"/>
@@ -1639,7 +1641,6 @@
         <w:t>löschen</w:t>
       </w:r>
       <w:bookmarkEnd w:id="6"/>
-      <w:proofErr w:type="gramEnd"/>
     </w:p>
     <w:p>
       <w:pPr>
@@ -1682,7 +1683,7 @@
           <v:shape id="_x0000_i1028" type="#_x0000_t75" style="width:453.7pt;height:20.3pt" o:ole="">
             <v:imagedata r:id="rId19" o:title=""/>
           </v:shape>
-          <o:OLEObject Type="Embed" ProgID="Word.OpenDocumentText.12" ShapeID="_x0000_i1028" DrawAspect="Content" ObjectID="_1718546187" r:id="rId20"/>
+          <o:OLEObject Type="Embed" ProgID="Word.OpenDocumentText.12" ShapeID="_x0000_i1028" DrawAspect="Content" ObjectID="_1718607151" r:id="rId20"/>
         </w:object>
       </w:r>
     </w:p>
@@ -1715,7 +1716,7 @@
           <v:shape id="_x0000_i1029" type="#_x0000_t75" style="width:453.7pt;height:20.3pt" o:ole="">
             <v:imagedata r:id="rId21" o:title=""/>
           </v:shape>
-          <o:OLEObject Type="Embed" ProgID="Word.OpenDocumentText.12" ShapeID="_x0000_i1029" DrawAspect="Content" ObjectID="_1718546188" r:id="rId22"/>
+          <o:OLEObject Type="Embed" ProgID="Word.OpenDocumentText.12" ShapeID="_x0000_i1029" DrawAspect="Content" ObjectID="_1718607152" r:id="rId22"/>
         </w:object>
       </w:r>
     </w:p>
@@ -1730,7 +1731,7 @@
           <w:lang w:val="de-CH"/>
         </w:rPr>
       </w:pPr>
-      <w:bookmarkStart w:id="9" w:name="_Toc107932496"/>
+      <w:bookmarkStart w:id="9" w:name="_Toc107992842"/>
       <w:r>
         <w:rPr>
           <w:lang w:val="de-CH"/>
@@ -1747,14 +1748,7 @@
         <w:rPr>
           <w:lang w:val="de-CH"/>
         </w:rPr>
-        <w:t xml:space="preserve"> </w:t>
-      </w:r>
-      <w:proofErr w:type="gramStart"/>
-      <w:r>
-        <w:rPr>
-          <w:lang w:val="de-CH"/>
-        </w:rPr>
-        <w:t>bearbeite</w:t>
+        <w:t xml:space="preserve"> bearbeite</w:t>
       </w:r>
       <w:r>
         <w:rPr>
@@ -1763,7 +1757,6 @@
         <w:t>n</w:t>
       </w:r>
       <w:bookmarkEnd w:id="9"/>
-      <w:proofErr w:type="gramEnd"/>
     </w:p>
     <w:p>
       <w:pPr>
@@ -1806,7 +1799,7 @@
           <v:shape id="_x0000_i1030" type="#_x0000_t75" style="width:453.7pt;height:30.9pt" o:ole="">
             <v:imagedata r:id="rId23" o:title=""/>
           </v:shape>
-          <o:OLEObject Type="Embed" ProgID="Word.OpenDocumentText.12" ShapeID="_x0000_i1030" DrawAspect="Content" ObjectID="_1718546189" r:id="rId24"/>
+          <o:OLEObject Type="Embed" ProgID="Word.OpenDocumentText.12" ShapeID="_x0000_i1030" DrawAspect="Content" ObjectID="_1718607153" r:id="rId24"/>
         </w:object>
       </w:r>
     </w:p>
@@ -1859,7 +1852,7 @@
           <w:lang w:val="de-CH"/>
         </w:rPr>
       </w:pPr>
-      <w:bookmarkStart w:id="11" w:name="_Toc107932497"/>
+      <w:bookmarkStart w:id="11" w:name="_Toc107992843"/>
       <w:r>
         <w:rPr>
           <w:lang w:val="de-CH"/>
@@ -1944,7 +1937,7 @@
           <w:lang w:val="de-CH"/>
         </w:rPr>
       </w:pPr>
-      <w:bookmarkStart w:id="12" w:name="_Toc107932498"/>
+      <w:bookmarkStart w:id="12" w:name="_Toc107992844"/>
       <w:r>
         <w:rPr>
           <w:rFonts w:ascii="Arial" w:hAnsi="Arial" w:cs="Arial"/>
@@ -2322,20 +2315,8 @@
                                 <w:szCs w:val="19"/>
                                 <w:lang w:val="en-GB"/>
                               </w:rPr>
-                              <w:t xml:space="preserve"> </w:t>
+                              <w:t xml:space="preserve"> Preis</w:t>
                             </w:r>
-                            <w:proofErr w:type="spellStart"/>
-                            <w:r>
-                              <w:rPr>
-                                <w:rFonts w:ascii="Consolas" w:hAnsi="Consolas" w:cs="Consolas"/>
-                                <w:color w:val="000000"/>
-                                <w:sz w:val="19"/>
-                                <w:szCs w:val="19"/>
-                                <w:lang w:val="en-GB"/>
-                              </w:rPr>
-                              <w:t>Preis</w:t>
-                            </w:r>
-                            <w:proofErr w:type="spellEnd"/>
                             <w:r>
                               <w:rPr>
                                 <w:rFonts w:ascii="Consolas" w:hAnsi="Consolas" w:cs="Consolas"/>
@@ -2649,29 +2630,7 @@
                                 <w:szCs w:val="19"/>
                                 <w:lang w:val="en-GB"/>
                               </w:rPr>
-                              <w:t>'</w:t>
-                            </w:r>
-                            <w:proofErr w:type="spellStart"/>
-                            <w:r>
-                              <w:rPr>
-                                <w:rFonts w:ascii="Consolas" w:hAnsi="Consolas" w:cs="Consolas"/>
-                                <w:color w:val="FF0000"/>
-                                <w:sz w:val="19"/>
-                                <w:szCs w:val="19"/>
-                                <w:lang w:val="en-GB"/>
-                              </w:rPr>
-                              <w:t>Clownbike</w:t>
-                            </w:r>
-                            <w:proofErr w:type="spellEnd"/>
-                            <w:r>
-                              <w:rPr>
-                                <w:rFonts w:ascii="Consolas" w:hAnsi="Consolas" w:cs="Consolas"/>
-                                <w:color w:val="FF0000"/>
-                                <w:sz w:val="19"/>
-                                <w:szCs w:val="19"/>
-                                <w:lang w:val="en-GB"/>
-                              </w:rPr>
-                              <w:t xml:space="preserve"> IX'</w:t>
+                              <w:t>'Clownbike IX'</w:t>
                             </w:r>
                             <w:r>
                               <w:rPr>
@@ -2736,29 +2695,7 @@
                                 <w:szCs w:val="19"/>
                                 <w:lang w:val="en-GB"/>
                               </w:rPr>
-                              <w:t>'</w:t>
-                            </w:r>
-                            <w:proofErr w:type="spellStart"/>
-                            <w:r>
-                              <w:rPr>
-                                <w:rFonts w:ascii="Consolas" w:hAnsi="Consolas" w:cs="Consolas"/>
-                                <w:color w:val="FF0000"/>
-                                <w:sz w:val="19"/>
-                                <w:szCs w:val="19"/>
-                                <w:lang w:val="en-GB"/>
-                              </w:rPr>
-                              <w:t>Kaengeru</w:t>
-                            </w:r>
-                            <w:proofErr w:type="spellEnd"/>
-                            <w:r>
-                              <w:rPr>
-                                <w:rFonts w:ascii="Consolas" w:hAnsi="Consolas" w:cs="Consolas"/>
-                                <w:color w:val="FF0000"/>
-                                <w:sz w:val="19"/>
-                                <w:szCs w:val="19"/>
-                                <w:lang w:val="en-GB"/>
-                              </w:rPr>
-                              <w:t xml:space="preserve"> MXV'</w:t>
+                              <w:t>'Kaengeru MXV'</w:t>
                             </w:r>
                             <w:r>
                               <w:rPr>
@@ -2888,29 +2825,7 @@
                                 <w:szCs w:val="19"/>
                                 <w:lang w:val="en-GB"/>
                               </w:rPr>
-                              <w:t>'</w:t>
-                            </w:r>
-                            <w:proofErr w:type="spellStart"/>
-                            <w:r>
-                              <w:rPr>
-                                <w:rFonts w:ascii="Consolas" w:hAnsi="Consolas" w:cs="Consolas"/>
-                                <w:color w:val="FF0000"/>
-                                <w:sz w:val="19"/>
-                                <w:szCs w:val="19"/>
-                                <w:lang w:val="en-GB"/>
-                              </w:rPr>
-                              <w:t>Zielgerade</w:t>
-                            </w:r>
-                            <w:proofErr w:type="spellEnd"/>
-                            <w:r>
-                              <w:rPr>
-                                <w:rFonts w:ascii="Consolas" w:hAnsi="Consolas" w:cs="Consolas"/>
-                                <w:color w:val="FF0000"/>
-                                <w:sz w:val="19"/>
-                                <w:szCs w:val="19"/>
-                                <w:lang w:val="en-GB"/>
-                              </w:rPr>
-                              <w:t xml:space="preserve"> XT5'</w:t>
+                              <w:t>'Zielgerade XT5'</w:t>
                             </w:r>
                             <w:r>
                               <w:rPr>
@@ -3453,20 +3368,8 @@
                           <w:szCs w:val="19"/>
                           <w:lang w:val="en-GB"/>
                         </w:rPr>
-                        <w:t xml:space="preserve"> </w:t>
+                        <w:t xml:space="preserve"> Preis</w:t>
                       </w:r>
-                      <w:proofErr w:type="spellStart"/>
-                      <w:r>
-                        <w:rPr>
-                          <w:rFonts w:ascii="Consolas" w:hAnsi="Consolas" w:cs="Consolas"/>
-                          <w:color w:val="000000"/>
-                          <w:sz w:val="19"/>
-                          <w:szCs w:val="19"/>
-                          <w:lang w:val="en-GB"/>
-                        </w:rPr>
-                        <w:t>Preis</w:t>
-                      </w:r>
-                      <w:proofErr w:type="spellEnd"/>
                       <w:r>
                         <w:rPr>
                           <w:rFonts w:ascii="Consolas" w:hAnsi="Consolas" w:cs="Consolas"/>
@@ -3780,29 +3683,7 @@
                           <w:szCs w:val="19"/>
                           <w:lang w:val="en-GB"/>
                         </w:rPr>
-                        <w:t>'</w:t>
-                      </w:r>
-                      <w:proofErr w:type="spellStart"/>
-                      <w:r>
-                        <w:rPr>
-                          <w:rFonts w:ascii="Consolas" w:hAnsi="Consolas" w:cs="Consolas"/>
-                          <w:color w:val="FF0000"/>
-                          <w:sz w:val="19"/>
-                          <w:szCs w:val="19"/>
-                          <w:lang w:val="en-GB"/>
-                        </w:rPr>
-                        <w:t>Clownbike</w:t>
-                      </w:r>
-                      <w:proofErr w:type="spellEnd"/>
-                      <w:r>
-                        <w:rPr>
-                          <w:rFonts w:ascii="Consolas" w:hAnsi="Consolas" w:cs="Consolas"/>
-                          <w:color w:val="FF0000"/>
-                          <w:sz w:val="19"/>
-                          <w:szCs w:val="19"/>
-                          <w:lang w:val="en-GB"/>
-                        </w:rPr>
-                        <w:t xml:space="preserve"> IX'</w:t>
+                        <w:t>'Clownbike IX'</w:t>
                       </w:r>
                       <w:r>
                         <w:rPr>
@@ -3867,29 +3748,7 @@
                           <w:szCs w:val="19"/>
                           <w:lang w:val="en-GB"/>
                         </w:rPr>
-                        <w:t>'</w:t>
-                      </w:r>
-                      <w:proofErr w:type="spellStart"/>
-                      <w:r>
-                        <w:rPr>
-                          <w:rFonts w:ascii="Consolas" w:hAnsi="Consolas" w:cs="Consolas"/>
-                          <w:color w:val="FF0000"/>
-                          <w:sz w:val="19"/>
-                          <w:szCs w:val="19"/>
-                          <w:lang w:val="en-GB"/>
-                        </w:rPr>
-                        <w:t>Kaengeru</w:t>
-                      </w:r>
-                      <w:proofErr w:type="spellEnd"/>
-                      <w:r>
-                        <w:rPr>
-                          <w:rFonts w:ascii="Consolas" w:hAnsi="Consolas" w:cs="Consolas"/>
-                          <w:color w:val="FF0000"/>
-                          <w:sz w:val="19"/>
-                          <w:szCs w:val="19"/>
-                          <w:lang w:val="en-GB"/>
-                        </w:rPr>
-                        <w:t xml:space="preserve"> MXV'</w:t>
+                        <w:t>'Kaengeru MXV'</w:t>
                       </w:r>
                       <w:r>
                         <w:rPr>
@@ -4019,29 +3878,7 @@
                           <w:szCs w:val="19"/>
                           <w:lang w:val="en-GB"/>
                         </w:rPr>
-                        <w:t>'</w:t>
-                      </w:r>
-                      <w:proofErr w:type="spellStart"/>
-                      <w:r>
-                        <w:rPr>
-                          <w:rFonts w:ascii="Consolas" w:hAnsi="Consolas" w:cs="Consolas"/>
-                          <w:color w:val="FF0000"/>
-                          <w:sz w:val="19"/>
-                          <w:szCs w:val="19"/>
-                          <w:lang w:val="en-GB"/>
-                        </w:rPr>
-                        <w:t>Zielgerade</w:t>
-                      </w:r>
-                      <w:proofErr w:type="spellEnd"/>
-                      <w:r>
-                        <w:rPr>
-                          <w:rFonts w:ascii="Consolas" w:hAnsi="Consolas" w:cs="Consolas"/>
-                          <w:color w:val="FF0000"/>
-                          <w:sz w:val="19"/>
-                          <w:szCs w:val="19"/>
-                          <w:lang w:val="en-GB"/>
-                        </w:rPr>
-                        <w:t xml:space="preserve"> XT5'</w:t>
+                        <w:t>'Zielgerade XT5'</w:t>
                       </w:r>
                       <w:r>
                         <w:rPr>
@@ -4700,7 +4537,14 @@
           <w:rFonts w:ascii="Arial" w:hAnsi="Arial" w:cs="Arial"/>
           <w:lang w:val="de-CH"/>
         </w:rPr>
-        <w:t xml:space="preserve"> Datensätzen ist der Index schneller als eine</w:t>
+        <w:t xml:space="preserve"> Datensätzen ist der Index schneller als </w:t>
+      </w:r>
+      <w:r>
+        <w:rPr>
+          <w:rFonts w:ascii="Arial" w:hAnsi="Arial" w:cs="Arial"/>
+          <w:lang w:val="de-CH"/>
+        </w:rPr>
+        <w:t>eine</w:t>
       </w:r>
       <w:r>
         <w:rPr>
@@ -4714,37 +4558,14 @@
           <w:rFonts w:ascii="Arial" w:hAnsi="Arial" w:cs="Arial"/>
           <w:lang w:val="de-CH"/>
         </w:rPr>
-        <w:t xml:space="preserve"> </w:t>
-      </w:r>
-      <w:r>
-        <w:rPr>
-          <w:rFonts w:ascii="Arial" w:hAnsi="Arial" w:cs="Arial"/>
-          <w:lang w:val="de-CH"/>
-        </w:rPr>
-        <w:t>normalen</w:t>
-      </w:r>
-      <w:r>
-        <w:rPr>
-          <w:rFonts w:ascii="Arial" w:hAnsi="Arial" w:cs="Arial"/>
-          <w:lang w:val="de-CH"/>
-        </w:rPr>
-        <w:t xml:space="preserve"> </w:t>
-      </w:r>
-      <w:proofErr w:type="spellStart"/>
-      <w:r>
-        <w:rPr>
-          <w:rFonts w:ascii="Arial" w:hAnsi="Arial" w:cs="Arial"/>
-          <w:lang w:val="de-CH"/>
-        </w:rPr>
-        <w:t>Where</w:t>
-      </w:r>
-      <w:proofErr w:type="spellEnd"/>
-      <w:r>
-        <w:rPr>
-          <w:rFonts w:ascii="Arial" w:hAnsi="Arial" w:cs="Arial"/>
-          <w:lang w:val="de-CH"/>
-        </w:rPr>
-        <w:t xml:space="preserve">-Abfrage und kann sogar die Suche danach vereinfachen. </w:t>
+        <w:t xml:space="preserve"> normalen Where-Abfrage</w:t>
+      </w:r>
+      <w:r>
+        <w:rPr>
+          <w:rFonts w:ascii="Arial" w:hAnsi="Arial" w:cs="Arial"/>
+          <w:lang w:val="de-CH"/>
+        </w:rPr>
+        <w:t xml:space="preserve"> und kann sogar die Suche danach vereinfachen. </w:t>
       </w:r>
     </w:p>
     <w:p>
@@ -4783,23 +4604,7 @@
           <w:rFonts w:ascii="Arial" w:hAnsi="Arial" w:cs="Arial"/>
           <w:lang w:val="de-CH"/>
         </w:rPr>
-        <w:t xml:space="preserve">Zuerst wird eine Select Abfrage mit der </w:t>
-      </w:r>
-      <w:proofErr w:type="spellStart"/>
-      <w:r>
-        <w:rPr>
-          <w:rFonts w:ascii="Arial" w:hAnsi="Arial" w:cs="Arial"/>
-          <w:lang w:val="de-CH"/>
-        </w:rPr>
-        <w:t>Where</w:t>
-      </w:r>
-      <w:proofErr w:type="spellEnd"/>
-      <w:r>
-        <w:rPr>
-          <w:rFonts w:ascii="Arial" w:hAnsi="Arial" w:cs="Arial"/>
-          <w:lang w:val="de-CH"/>
-        </w:rPr>
-        <w:t xml:space="preserve"> Bedingung</w:t>
+        <w:t>Zuerst wird eine Select Abfrage mit der Where Bedingung</w:t>
       </w:r>
       <w:r>
         <w:rPr>
@@ -4885,9 +4690,9 @@
               </wp:anchor>
             </w:drawing>
           </mc:Choice>
-          <mc:Fallback>
+          <mc:Fallback xmlns:arto="http://schemas.microsoft.com/office/word/2006/arto">
             <w:pict>
-              <v:shapetype w14:anchorId="48493491" id="_x0000_t13" coordsize="21600,21600" o:spt="13" adj="16200,5400" path="m@0,l@0@1,0@1,0@2@0@2@0,21600,21600,10800xe">
+              <v:shapetype w14:anchorId="5CA80C5E" id="_x0000_t13" coordsize="21600,21600" o:spt="13" adj="16200,5400" path="m@0,l@0@1,0@1,0@2@0@2@0,21600,21600,10800xe">
                 <v:stroke joinstyle="miter"/>
                 <v:formulas>
                   <v:f eqn="val #0"/>
@@ -4903,7 +4708,7 @@
                   <v:h position="#0,#1" xrange="0,21600" yrange="0,10800"/>
                 </v:handles>
               </v:shapetype>
-              <v:shape id="Pfeil: nach rechts 2" o:spid="_x0000_s1026" type="#_x0000_t13" style="position:absolute;margin-left:206.3pt;margin-top:1.85pt;width:108pt;height:8.2pt;z-index:251658245;visibility:visible;mso-wrap-style:square;mso-width-percent:0;mso-height-percent:0;mso-wrap-distance-left:9pt;mso-wrap-distance-top:0;mso-wrap-distance-right:9pt;mso-wrap-distance-bottom:0;mso-position-horizontal:absolute;mso-position-horizontal-relative:text;mso-position-vertical:absolute;mso-position-vertical-relative:text;mso-width-percent:0;mso-height-percent:0;mso-width-relative:margin;mso-height-relative:margin;v-text-anchor:middle" o:gfxdata="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" adj="20781" fillcolor="#4472c4 [3204]" strokecolor="#1f3763 [1604]" strokeweight="1pt"/>
+              <v:shape id="Pfeil: nach rechts 2" o:spid="_x0000_s1026" type="#_x0000_t13" style="position:absolute;margin-left:206.3pt;margin-top:1.85pt;width:108pt;height:8.2pt;z-index:251663360;visibility:visible;mso-wrap-style:square;mso-width-percent:0;mso-height-percent:0;mso-wrap-distance-left:9pt;mso-wrap-distance-top:0;mso-wrap-distance-right:9pt;mso-wrap-distance-bottom:0;mso-position-horizontal:absolute;mso-position-horizontal-relative:text;mso-position-vertical:absolute;mso-position-vertical-relative:text;mso-width-percent:0;mso-height-percent:0;mso-width-relative:margin;mso-height-relative:margin;v-text-anchor:middle" o:gfxdata="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" adj="20781" fillcolor="#4472c4 [3204]" strokecolor="#1f3763 [1604]" strokeweight="1pt"/>
             </w:pict>
           </mc:Fallback>
         </mc:AlternateContent>
@@ -5141,9 +4946,9 @@
               </wp:anchor>
             </w:drawing>
           </mc:Choice>
-          <mc:Fallback>
+          <mc:Fallback xmlns:arto="http://schemas.microsoft.com/office/word/2006/arto">
             <w:pict>
-              <v:shape w14:anchorId="17895701" id="Pfeil: nach rechts 3" o:spid="_x0000_s1026" type="#_x0000_t13" style="position:absolute;margin-left:235.8pt;margin-top:1.15pt;width:108pt;height:8.2pt;rotation:1416104fd;z-index:251658246;visibility:visible;mso-wrap-style:square;mso-width-percent:0;mso-height-percent:0;mso-wrap-distance-left:9pt;mso-wrap-distance-top:0;mso-wrap-distance-right:9pt;mso-wrap-distance-bottom:0;mso-position-horizontal:absolute;mso-position-horizontal-relative:text;mso-position-vertical:absolute;mso-position-vertical-relative:text;mso-width-percent:0;mso-height-percent:0;mso-width-relative:margin;mso-height-relative:margin;v-text-anchor:middle" o:gfxdata="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" adj="20781" fillcolor="#4472c4 [3204]" strokecolor="#1f3763 [1604]" strokeweight="1pt"/>
+              <v:shape w14:anchorId="28D10EBB" id="Pfeil: nach rechts 3" o:spid="_x0000_s1026" type="#_x0000_t13" style="position:absolute;margin-left:235.8pt;margin-top:1.15pt;width:108pt;height:8.2pt;rotation:1416104fd;z-index:251665408;visibility:visible;mso-wrap-style:square;mso-width-percent:0;mso-height-percent:0;mso-wrap-distance-left:9pt;mso-wrap-distance-top:0;mso-wrap-distance-right:9pt;mso-wrap-distance-bottom:0;mso-position-horizontal:absolute;mso-position-horizontal-relative:text;mso-position-vertical:absolute;mso-position-vertical-relative:text;mso-width-percent:0;mso-height-percent:0;mso-width-relative:margin;mso-height-relative:margin;v-text-anchor:middle" o:gfxdata="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" adj="20781" fillcolor="#4472c4 [3204]" strokecolor="#1f3763 [1604]" strokeweight="1pt"/>
             </w:pict>
           </mc:Fallback>
         </mc:AlternateContent>
@@ -5282,7 +5087,7 @@
           <w:lang w:val="de-CH"/>
         </w:rPr>
       </w:pPr>
-      <w:bookmarkStart w:id="13" w:name="_Toc107932499"/>
+      <w:bookmarkStart w:id="13" w:name="_Toc107992845"/>
       <w:r>
         <w:rPr>
           <w:rFonts w:ascii="Arial" w:hAnsi="Arial" w:cs="Arial"/>
@@ -5355,15 +5160,13 @@
         </w:rPr>
         <w:t xml:space="preserve"> nun ein </w:t>
       </w:r>
-      <w:proofErr w:type="gramStart"/>
-      <w:r>
-        <w:rPr>
-          <w:rFonts w:ascii="Arial" w:hAnsi="Arial" w:cs="Arial"/>
-          <w:lang w:val="de-CH"/>
-        </w:rPr>
-        <w:t>Beispiel</w:t>
-      </w:r>
-      <w:proofErr w:type="gramEnd"/>
+      <w:r>
+        <w:rPr>
+          <w:rFonts w:ascii="Arial" w:hAnsi="Arial" w:cs="Arial"/>
+          <w:lang w:val="de-CH"/>
+        </w:rPr>
+        <w:t>Beispiel,</w:t>
+      </w:r>
       <w:r>
         <w:rPr>
           <w:rFonts w:ascii="Arial" w:hAnsi="Arial" w:cs="Arial"/>
@@ -5541,149 +5344,111 @@
         <w:t>Es ist auch mit dieser Lösung kein Zeitunterschied zu sehen.</w:t>
       </w:r>
     </w:p>
-    <w:p>
-      <w:pPr>
-        <w:pStyle w:val="berschrift1"/>
-        <w:numPr>
-          <w:ilvl w:val="0"/>
-          <w:numId w:val="1"/>
-        </w:numPr>
-        <w:rPr>
-          <w:lang w:val="de-CH"/>
-        </w:rPr>
-      </w:pPr>
-      <w:bookmarkStart w:id="14" w:name="_Toc107932500"/>
-      <w:r>
-        <w:rPr>
-          <w:lang w:val="de-CH"/>
-        </w:rPr>
-        <w:t>Quellen</w:t>
-      </w:r>
-      <w:bookmarkEnd w:id="14"/>
-    </w:p>
-    <w:tbl>
-      <w:tblPr>
-        <w:tblStyle w:val="Tabellenraster"/>
-        <w:tblW w:w="9634" w:type="dxa"/>
-        <w:tblLook w:val="04A0" w:firstRow="1" w:lastRow="0" w:firstColumn="1" w:lastColumn="0" w:noHBand="0" w:noVBand="1"/>
-      </w:tblPr>
-      <w:tblGrid>
-        <w:gridCol w:w="2637"/>
-        <w:gridCol w:w="6997"/>
-      </w:tblGrid>
-      <w:tr>
-        <w:tc>
-          <w:tcPr>
-            <w:tcW w:w="2637" w:type="dxa"/>
-          </w:tcPr>
-          <w:p>
-            <w:pPr>
-              <w:rPr>
-                <w:lang w:val="de-CH"/>
-              </w:rPr>
-            </w:pPr>
-            <w:r>
-              <w:rPr>
-                <w:lang w:val="de-CH"/>
-              </w:rPr>
-              <w:t>Was ist ein Index?</w:t>
-            </w:r>
-          </w:p>
-        </w:tc>
-        <w:tc>
-          <w:tcPr>
-            <w:tcW w:w="6997" w:type="dxa"/>
-          </w:tcPr>
-          <w:p>
-            <w:pPr>
-              <w:rPr>
-                <w:lang w:val="de-CH"/>
-              </w:rPr>
-            </w:pPr>
-            <w:hyperlink r:id="rId32" w:history="1">
+    <w:bookmarkStart w:id="14" w:name="_Toc107992846" w:displacedByCustomXml="next"/>
+    <w:sdt>
+      <w:sdtPr>
+        <w:rPr>
+          <w:rFonts w:asciiTheme="minorHAnsi" w:eastAsiaTheme="minorHAnsi" w:hAnsiTheme="minorHAnsi" w:cstheme="minorBidi"/>
+          <w:color w:val="auto"/>
+          <w:sz w:val="22"/>
+          <w:szCs w:val="22"/>
+        </w:rPr>
+        <w:id w:val="1305587095"/>
+        <w:docPartObj>
+          <w:docPartGallery w:val="Bibliographies"/>
+          <w:docPartUnique/>
+        </w:docPartObj>
+      </w:sdtPr>
+      <w:sdtContent>
+        <w:p>
+          <w:pPr>
+            <w:pStyle w:val="berschrift1"/>
+            <w:numPr>
+              <w:ilvl w:val="0"/>
+              <w:numId w:val="1"/>
+            </w:numPr>
+          </w:pPr>
+          <w:r>
+            <w:t>Literaturverzeichnis</w:t>
+          </w:r>
+          <w:bookmarkEnd w:id="14"/>
+        </w:p>
+        <w:sdt>
+          <w:sdtPr>
+            <w:id w:val="111145805"/>
+            <w:bibliography/>
+          </w:sdtPr>
+          <w:sdtContent>
+            <w:p>
+              <w:pPr>
+                <w:pStyle w:val="Literaturverzeichnis"/>
+                <w:ind w:left="720" w:hanging="720"/>
+                <w:rPr>
+                  <w:noProof/>
+                  <w:sz w:val="24"/>
+                  <w:szCs w:val="24"/>
+                </w:rPr>
+              </w:pPr>
+              <w:r>
+                <w:fldChar w:fldCharType="begin"/>
+              </w:r>
+              <w:r>
+                <w:instrText>BIBLIOGRAPHY</w:instrText>
+              </w:r>
+              <w:r>
+                <w:fldChar w:fldCharType="separate"/>
+              </w:r>
               <w:r>
                 <w:rPr>
-                  <w:rStyle w:val="Hyperlink"/>
-                  <w:lang w:val="de-CH"/>
+                  <w:i/>
+                  <w:iCs/>
+                  <w:noProof/>
                 </w:rPr>
-                <w:t>https://www.tutorialspoint.com/sql/sql-indexes.htm</w:t>
+                <w:t>SQL Indexes</w:t>
               </w:r>
-            </w:hyperlink>
-          </w:p>
-          <w:p>
-            <w:pPr>
-              <w:rPr>
-                <w:lang w:val="de-CH"/>
-              </w:rPr>
-            </w:pPr>
-          </w:p>
-        </w:tc>
-      </w:tr>
-      <w:tr>
-        <w:tc>
-          <w:tcPr>
-            <w:tcW w:w="2637" w:type="dxa"/>
-          </w:tcPr>
-          <w:p>
-            <w:pPr>
-              <w:rPr>
-                <w:lang w:val="de-CH"/>
-              </w:rPr>
-            </w:pPr>
-            <w:r>
-              <w:rPr>
-                <w:lang w:val="de-CH"/>
-              </w:rPr>
-              <w:t>Syntax von Index</w:t>
-            </w:r>
-          </w:p>
-        </w:tc>
-        <w:tc>
-          <w:tcPr>
-            <w:tcW w:w="6997" w:type="dxa"/>
-          </w:tcPr>
-          <w:p>
-            <w:pPr>
-              <w:rPr>
-                <w:lang w:val="de-CH"/>
-              </w:rPr>
-            </w:pPr>
-            <w:hyperlink r:id="rId33" w:history="1">
               <w:r>
                 <w:rPr>
-                  <w:rStyle w:val="Hyperlink"/>
-                  <w:lang w:val="de-CH"/>
+                  <w:noProof/>
                 </w:rPr>
-                <w:t>https://www.w3schools.com/sql/sql_create_index.asp</w:t>
+                <w:t>. (kein Datum). Von Tutorialspoint: https://www.tutorialspoint.com/sql/sql-indexes.htm abgerufen</w:t>
               </w:r>
-            </w:hyperlink>
-          </w:p>
-          <w:p>
-            <w:pPr>
-              <w:rPr>
-                <w:lang w:val="de-CH"/>
-              </w:rPr>
-            </w:pPr>
-            <w:hyperlink r:id="rId34" w:history="1">
+            </w:p>
+            <w:p>
+              <w:pPr>
+                <w:pStyle w:val="Literaturverzeichnis"/>
+                <w:ind w:left="720" w:hanging="720"/>
+                <w:rPr>
+                  <w:noProof/>
+                </w:rPr>
+              </w:pPr>
               <w:r>
                 <w:rPr>
-                  <w:rStyle w:val="Hyperlink"/>
-                  <w:lang w:val="de-CH"/>
+                  <w:i/>
+                  <w:iCs/>
+                  <w:noProof/>
                 </w:rPr>
-                <w:t>https://www.tutorialspoint.com/sql/sql-indexes.htm</w:t>
+                <w:t>SQL Indexes Syntax</w:t>
               </w:r>
-            </w:hyperlink>
-          </w:p>
-          <w:p>
-            <w:pPr>
-              <w:rPr>
-                <w:lang w:val="de-CH"/>
-              </w:rPr>
-            </w:pPr>
-          </w:p>
-        </w:tc>
-      </w:tr>
-    </w:tbl>
+              <w:r>
+                <w:rPr>
+                  <w:noProof/>
+                </w:rPr>
+                <w:t>. (kein Datum). Von w3schools: https://www.w3schools.com/sql/sql_create_index.asp abgerufen</w:t>
+              </w:r>
+            </w:p>
+            <w:p>
+              <w:r>
+                <w:rPr>
+                  <w:b/>
+                  <w:bCs/>
+                </w:rPr>
+                <w:fldChar w:fldCharType="end"/>
+              </w:r>
+            </w:p>
+          </w:sdtContent>
+        </w:sdt>
+      </w:sdtContent>
+    </w:sdt>
     <w:p>
       <w:pPr>
         <w:rPr>
@@ -5692,10 +5457,10 @@
       </w:pPr>
     </w:p>
     <w:sectPr>
-      <w:headerReference w:type="even" r:id="rId35"/>
-      <w:headerReference w:type="default" r:id="rId36"/>
-      <w:footerReference w:type="default" r:id="rId37"/>
-      <w:headerReference w:type="first" r:id="rId38"/>
+      <w:headerReference w:type="even" r:id="rId32"/>
+      <w:headerReference w:type="default" r:id="rId33"/>
+      <w:footerReference w:type="default" r:id="rId34"/>
+      <w:headerReference w:type="first" r:id="rId35"/>
       <w:pgSz w:w="11906" w:h="16838"/>
       <w:pgMar w:top="1440" w:right="1440" w:bottom="1440" w:left="1440" w:header="720" w:footer="720" w:gutter="0"/>
       <w:pgNumType w:start="0"/>
@@ -6686,7 +6451,7 @@
     <w:link w:val="KopfzeileZchn"/>
     <w:uiPriority w:val="99"/>
     <w:unhideWhenUsed/>
-    <w:rsid w:val="008E5FC4"/>
+    <w:rsid w:val="005B6958"/>
     <w:pPr>
       <w:tabs>
         <w:tab w:val="center" w:pos="4536"/>
@@ -6700,7 +6465,7 @@
     <w:basedOn w:val="Absatz-Standardschriftart"/>
     <w:link w:val="Kopfzeile"/>
     <w:uiPriority w:val="99"/>
-    <w:rsid w:val="008E5FC4"/>
+    <w:rsid w:val="005B6958"/>
   </w:style>
   <w:style w:type="paragraph" w:styleId="Fuzeile">
     <w:name w:val="footer"/>
@@ -6708,7 +6473,7 @@
     <w:link w:val="FuzeileZchn"/>
     <w:uiPriority w:val="99"/>
     <w:unhideWhenUsed/>
-    <w:rsid w:val="008E5FC4"/>
+    <w:rsid w:val="005B6958"/>
     <w:pPr>
       <w:tabs>
         <w:tab w:val="center" w:pos="4536"/>
@@ -6722,7 +6487,15 @@
     <w:basedOn w:val="Absatz-Standardschriftart"/>
     <w:link w:val="Fuzeile"/>
     <w:uiPriority w:val="99"/>
-    <w:rsid w:val="008E5FC4"/>
+    <w:rsid w:val="005B6958"/>
+  </w:style>
+  <w:style w:type="paragraph" w:styleId="Literaturverzeichnis">
+    <w:name w:val="Bibliography"/>
+    <w:basedOn w:val="Standard"/>
+    <w:next w:val="Standard"/>
+    <w:uiPriority w:val="37"/>
+    <w:unhideWhenUsed/>
+    <w:rsid w:val="00BB06B1"/>
   </w:style>
 </w:styles>
 </file>
@@ -7703,11 +7476,45 @@
 </CoverPageProperties>
 </file>
 
+<file path=customXml/item10.xml><?xml version="1.0" encoding="utf-8"?>
+<b:Sources xmlns:b="http://schemas.openxmlformats.org/officeDocument/2006/bibliography" xmlns="http://schemas.openxmlformats.org/officeDocument/2006/bibliography" SelectedStyle="\APASixthEditionOfficeOnline.xsl" StyleName="APA" Version="6">
+  <b:Source>
+    <b:Tag>SQL</b:Tag>
+    <b:SourceType>InternetSite</b:SourceType>
+    <b:Guid>{0C9F35B2-0E7D-464A-A748-998D6AFD8BC7}</b:Guid>
+    <b:Title>SQL Indexes</b:Title>
+    <b:InternetSiteTitle>Tutorialspoint</b:InternetSiteTitle>
+    <b:URL>https://www.tutorialspoint.com/sql/sql-indexes.htm</b:URL>
+    <b:RefOrder>1</b:RefOrder>
+  </b:Source>
+  <b:Source>
+    <b:Tag>SQL1</b:Tag>
+    <b:SourceType>InternetSite</b:SourceType>
+    <b:Guid>{6ED07DAD-FDAC-465E-9055-5B31FA5C37B4}</b:Guid>
+    <b:Title>SQL Indexes Syntax</b:Title>
+    <b:InternetSiteTitle>w3schools</b:InternetSiteTitle>
+    <b:URL>https://www.w3schools.com/sql/sql_create_index.asp</b:URL>
+    <b:RefOrder>2</b:RefOrder>
+  </b:Source>
+</b:Sources>
+</file>
+
 <file path=customXml/item2.xml><?xml version="1.0" encoding="utf-8"?>
-<b:Sources xmlns:b="http://schemas.openxmlformats.org/officeDocument/2006/bibliography" xmlns="http://schemas.openxmlformats.org/officeDocument/2006/bibliography" SelectedStyle="\APASixthEditionOfficeOnline.xsl" StyleName="APA" Version="6"/>
+<?mso-contentType ?>
+<FormTemplates xmlns="http://schemas.microsoft.com/sharepoint/v3/contenttype/forms">
+  <Display>DocumentLibraryForm</Display>
+  <Edit>DocumentLibraryForm</Edit>
+  <New>DocumentLibraryForm</New>
+</FormTemplates>
 </file>
 
 <file path=customXml/item3.xml><?xml version="1.0" encoding="utf-8"?>
+<p:properties xmlns:p="http://schemas.microsoft.com/office/2006/metadata/properties" xmlns:xsi="http://www.w3.org/2001/XMLSchema-instance" xmlns:pc="http://schemas.microsoft.com/office/infopath/2007/PartnerControls">
+  <documentManagement/>
+</p:properties>
+</file>
+
+<file path=customXml/item4.xml><?xml version="1.0" encoding="utf-8"?>
 <ct:contentTypeSchema xmlns:ct="http://schemas.microsoft.com/office/2006/metadata/contentType" xmlns:ma="http://schemas.microsoft.com/office/2006/metadata/properties/metaAttributes" ct:_="" ma:_="" ma:contentTypeName="Dokument" ma:contentTypeID="0x0101004EF1F270278A5C4CA5C6E08A5D5CAA00" ma:contentTypeVersion="4" ma:contentTypeDescription="Ein neues Dokument erstellen." ma:contentTypeScope="" ma:versionID="e58dec522b76e3a49337c7c21f222065">
   <xsd:schema xmlns:xsd="http://www.w3.org/2001/XMLSchema" xmlns:xs="http://www.w3.org/2001/XMLSchema" xmlns:p="http://schemas.microsoft.com/office/2006/metadata/properties" xmlns:ns2="3917c6a3-4d9e-45fb-b1d9-cb6271d8e31d" targetNamespace="http://schemas.microsoft.com/office/2006/metadata/properties" ma:root="true" ma:fieldsID="f21fb2fa654d05a96b3927a79dc95be7" ns2:_="">
     <xsd:import namespace="3917c6a3-4d9e-45fb-b1d9-cb6271d8e31d"/>
@@ -7853,19 +7660,199 @@
 </ct:contentTypeSchema>
 </file>
 
-<file path=customXml/item4.xml><?xml version="1.0" encoding="utf-8"?>
-<p:properties xmlns:p="http://schemas.microsoft.com/office/2006/metadata/properties" xmlns:xsi="http://www.w3.org/2001/XMLSchema-instance" xmlns:pc="http://schemas.microsoft.com/office/infopath/2007/PartnerControls">
-  <documentManagement/>
-</p:properties>
+<file path=customXml/item5.xml><?xml version="1.0" encoding="utf-8"?>
+<b:Sources xmlns:b="http://schemas.openxmlformats.org/officeDocument/2006/bibliography" xmlns="http://schemas.openxmlformats.org/officeDocument/2006/bibliography" SelectedStyle="\APASixthEditionOfficeOnline.xsl" StyleName="APA" Version="6">
+  <b:Source>
+    <b:Tag>SQL</b:Tag>
+    <b:SourceType>InternetSite</b:SourceType>
+    <b:Guid>{0C9F35B2-0E7D-464A-A748-998D6AFD8BC7}</b:Guid>
+    <b:Title>SQL Indexes</b:Title>
+    <b:InternetSiteTitle>Tutorialspoint</b:InternetSiteTitle>
+    <b:URL>https://www.tutorialspoint.com/sql/sql-indexes.htm</b:URL>
+    <b:RefOrder>1</b:RefOrder>
+  </b:Source>
+  <b:Source>
+    <b:Tag>SQL1</b:Tag>
+    <b:SourceType>InternetSite</b:SourceType>
+    <b:Guid>{6ED07DAD-FDAC-465E-9055-5B31FA5C37B4}</b:Guid>
+    <b:Title>SQL Indexes Syntax</b:Title>
+    <b:InternetSiteTitle>w3schools</b:InternetSiteTitle>
+    <b:URL>https://www.w3schools.com/sql/sql_create_index.asp</b:URL>
+    <b:RefOrder>2</b:RefOrder>
+  </b:Source>
+</b:Sources>
 </file>
 
-<file path=customXml/item5.xml><?xml version="1.0" encoding="utf-8"?>
+<file path=customXml/item6.xml><?xml version="1.0" encoding="utf-8"?>
+<CoverPageProperties xmlns="http://schemas.microsoft.com/office/2006/coverPageProps">
+  <PublishDate>2022-06-27T00:00:00</PublishDate>
+  <Abstract/>
+  <CompanyAddress/>
+  <CompanyPhone/>
+  <CompanyFax/>
+  <CompanyEmail/>
+</CoverPageProperties>
+</file>
+
+<file path=customXml/item7.xml><?xml version="1.0" encoding="utf-8"?>
 <?mso-contentType ?>
 <FormTemplates xmlns="http://schemas.microsoft.com/sharepoint/v3/contenttype/forms">
   <Display>DocumentLibraryForm</Display>
   <Edit>DocumentLibraryForm</Edit>
   <New>DocumentLibraryForm</New>
 </FormTemplates>
+</file>
+
+<file path=customXml/item8.xml><?xml version="1.0" encoding="utf-8"?>
+<p:properties xmlns:p="http://schemas.microsoft.com/office/2006/metadata/properties" xmlns:xsi="http://www.w3.org/2001/XMLSchema-instance" xmlns:pc="http://schemas.microsoft.com/office/infopath/2007/PartnerControls">
+  <documentManagement/>
+</p:properties>
+</file>
+
+<file path=customXml/item9.xml><?xml version="1.0" encoding="utf-8"?>
+<ct:contentTypeSchema xmlns:ct="http://schemas.microsoft.com/office/2006/metadata/contentType" xmlns:ma="http://schemas.microsoft.com/office/2006/metadata/properties/metaAttributes" ct:_="" ma:_="" ma:contentTypeName="Dokument" ma:contentTypeID="0x0101004EF1F270278A5C4CA5C6E08A5D5CAA00" ma:contentTypeVersion="4" ma:contentTypeDescription="Ein neues Dokument erstellen." ma:contentTypeScope="" ma:versionID="e58dec522b76e3a49337c7c21f222065">
+  <xsd:schema xmlns:xsd="http://www.w3.org/2001/XMLSchema" xmlns:xs="http://www.w3.org/2001/XMLSchema" xmlns:p="http://schemas.microsoft.com/office/2006/metadata/properties" xmlns:ns2="3917c6a3-4d9e-45fb-b1d9-cb6271d8e31d" targetNamespace="http://schemas.microsoft.com/office/2006/metadata/properties" ma:root="true" ma:fieldsID="f21fb2fa654d05a96b3927a79dc95be7" ns2:_="">
+    <xsd:import namespace="3917c6a3-4d9e-45fb-b1d9-cb6271d8e31d"/>
+    <xsd:element name="properties">
+      <xsd:complexType>
+        <xsd:sequence>
+          <xsd:element name="documentManagement">
+            <xsd:complexType>
+              <xsd:all>
+                <xsd:element ref="ns2:MediaServiceMetadata" minOccurs="0"/>
+                <xsd:element ref="ns2:MediaServiceFastMetadata" minOccurs="0"/>
+                <xsd:element ref="ns2:MediaServiceAutoKeyPoints" minOccurs="0"/>
+                <xsd:element ref="ns2:MediaServiceKeyPoints" minOccurs="0"/>
+              </xsd:all>
+            </xsd:complexType>
+          </xsd:element>
+        </xsd:sequence>
+      </xsd:complexType>
+    </xsd:element>
+  </xsd:schema>
+  <xsd:schema xmlns:xsd="http://www.w3.org/2001/XMLSchema" xmlns:xs="http://www.w3.org/2001/XMLSchema" xmlns:dms="http://schemas.microsoft.com/office/2006/documentManagement/types" xmlns:pc="http://schemas.microsoft.com/office/infopath/2007/PartnerControls" targetNamespace="3917c6a3-4d9e-45fb-b1d9-cb6271d8e31d" elementFormDefault="qualified">
+    <xsd:import namespace="http://schemas.microsoft.com/office/2006/documentManagement/types"/>
+    <xsd:import namespace="http://schemas.microsoft.com/office/infopath/2007/PartnerControls"/>
+    <xsd:element name="MediaServiceMetadata" ma:index="8" nillable="true" ma:displayName="MediaServiceMetadata" ma:hidden="true" ma:internalName="MediaServiceMetadata" ma:readOnly="true">
+      <xsd:simpleType>
+        <xsd:restriction base="dms:Note"/>
+      </xsd:simpleType>
+    </xsd:element>
+    <xsd:element name="MediaServiceFastMetadata" ma:index="9" nillable="true" ma:displayName="MediaServiceFastMetadata" ma:hidden="true" ma:internalName="MediaServiceFastMetadata" ma:readOnly="true">
+      <xsd:simpleType>
+        <xsd:restriction base="dms:Note"/>
+      </xsd:simpleType>
+    </xsd:element>
+    <xsd:element name="MediaServiceAutoKeyPoints" ma:index="10" nillable="true" ma:displayName="MediaServiceAutoKeyPoints" ma:hidden="true" ma:internalName="MediaServiceAutoKeyPoints" ma:readOnly="true">
+      <xsd:simpleType>
+        <xsd:restriction base="dms:Note"/>
+      </xsd:simpleType>
+    </xsd:element>
+    <xsd:element name="MediaServiceKeyPoints" ma:index="11" nillable="true" ma:displayName="KeyPoints" ma:internalName="MediaServiceKeyPoints" ma:readOnly="true">
+      <xsd:simpleType>
+        <xsd:restriction base="dms:Note">
+          <xsd:maxLength value="255"/>
+        </xsd:restriction>
+      </xsd:simpleType>
+    </xsd:element>
+  </xsd:schema>
+  <xsd:schema xmlns="http://schemas.openxmlformats.org/package/2006/metadata/core-properties" xmlns:xsd="http://www.w3.org/2001/XMLSchema" xmlns:xsi="http://www.w3.org/2001/XMLSchema-instance" xmlns:dc="http://purl.org/dc/elements/1.1/" xmlns:dcterms="http://purl.org/dc/terms/" xmlns:odoc="http://schemas.microsoft.com/internal/obd" targetNamespace="http://schemas.openxmlformats.org/package/2006/metadata/core-properties" elementFormDefault="qualified" attributeFormDefault="unqualified" blockDefault="#all">
+    <xsd:import namespace="http://purl.org/dc/elements/1.1/" schemaLocation="http://dublincore.org/schemas/xmls/qdc/2003/04/02/dc.xsd"/>
+    <xsd:import namespace="http://purl.org/dc/terms/" schemaLocation="http://dublincore.org/schemas/xmls/qdc/2003/04/02/dcterms.xsd"/>
+    <xsd:element name="coreProperties" type="CT_coreProperties"/>
+    <xsd:complexType name="CT_coreProperties">
+      <xsd:all>
+        <xsd:element ref="dc:creator" minOccurs="0" maxOccurs="1"/>
+        <xsd:element ref="dcterms:created" minOccurs="0" maxOccurs="1"/>
+        <xsd:element ref="dc:identifier" minOccurs="0" maxOccurs="1"/>
+        <xsd:element name="contentType" minOccurs="0" maxOccurs="1" type="xsd:string" ma:index="0" ma:displayName="Inhaltstyp"/>
+        <xsd:element ref="dc:title" minOccurs="0" maxOccurs="1" ma:index="4" ma:displayName="Titel"/>
+        <xsd:element ref="dc:subject" minOccurs="0" maxOccurs="1"/>
+        <xsd:element ref="dc:description" minOccurs="0" maxOccurs="1"/>
+        <xsd:element name="keywords" minOccurs="0" maxOccurs="1" type="xsd:string"/>
+        <xsd:element ref="dc:language" minOccurs="0" maxOccurs="1"/>
+        <xsd:element name="category" minOccurs="0" maxOccurs="1" type="xsd:string"/>
+        <xsd:element name="version" minOccurs="0" maxOccurs="1" type="xsd:string"/>
+        <xsd:element name="revision" minOccurs="0" maxOccurs="1" type="xsd:string">
+          <xsd:annotation>
+            <xsd:documentation>
+                        This value indicates the number of saves or revisions. The application is responsible for updating this value after each revision.
+                    </xsd:documentation>
+          </xsd:annotation>
+        </xsd:element>
+        <xsd:element name="lastModifiedBy" minOccurs="0" maxOccurs="1" type="xsd:string"/>
+        <xsd:element ref="dcterms:modified" minOccurs="0" maxOccurs="1"/>
+        <xsd:element name="contentStatus" minOccurs="0" maxOccurs="1" type="xsd:string"/>
+      </xsd:all>
+    </xsd:complexType>
+  </xsd:schema>
+  <xs:schema xmlns:pc="http://schemas.microsoft.com/office/infopath/2007/PartnerControls" xmlns:xs="http://www.w3.org/2001/XMLSchema" targetNamespace="http://schemas.microsoft.com/office/infopath/2007/PartnerControls" elementFormDefault="qualified" attributeFormDefault="unqualified">
+    <xs:element name="Person">
+      <xs:complexType>
+        <xs:sequence>
+          <xs:element ref="pc:DisplayName" minOccurs="0"/>
+          <xs:element ref="pc:AccountId" minOccurs="0"/>
+          <xs:element ref="pc:AccountType" minOccurs="0"/>
+        </xs:sequence>
+      </xs:complexType>
+    </xs:element>
+    <xs:element name="DisplayName" type="xs:string"/>
+    <xs:element name="AccountId" type="xs:string"/>
+    <xs:element name="AccountType" type="xs:string"/>
+    <xs:element name="BDCAssociatedEntity">
+      <xs:complexType>
+        <xs:sequence>
+          <xs:element ref="pc:BDCEntity" minOccurs="0" maxOccurs="unbounded"/>
+        </xs:sequence>
+        <xs:attribute ref="pc:EntityNamespace"/>
+        <xs:attribute ref="pc:EntityName"/>
+        <xs:attribute ref="pc:SystemInstanceName"/>
+        <xs:attribute ref="pc:AssociationName"/>
+      </xs:complexType>
+    </xs:element>
+    <xs:attribute name="EntityNamespace" type="xs:string"/>
+    <xs:attribute name="EntityName" type="xs:string"/>
+    <xs:attribute name="SystemInstanceName" type="xs:string"/>
+    <xs:attribute name="AssociationName" type="xs:string"/>
+    <xs:element name="BDCEntity">
+      <xs:complexType>
+        <xs:sequence>
+          <xs:element ref="pc:EntityDisplayName" minOccurs="0"/>
+          <xs:element ref="pc:EntityInstanceReference" minOccurs="0"/>
+          <xs:element ref="pc:EntityId1" minOccurs="0"/>
+          <xs:element ref="pc:EntityId2" minOccurs="0"/>
+          <xs:element ref="pc:EntityId3" minOccurs="0"/>
+          <xs:element ref="pc:EntityId4" minOccurs="0"/>
+          <xs:element ref="pc:EntityId5" minOccurs="0"/>
+        </xs:sequence>
+      </xs:complexType>
+    </xs:element>
+    <xs:element name="EntityDisplayName" type="xs:string"/>
+    <xs:element name="EntityInstanceReference" type="xs:string"/>
+    <xs:element name="EntityId1" type="xs:string"/>
+    <xs:element name="EntityId2" type="xs:string"/>
+    <xs:element name="EntityId3" type="xs:string"/>
+    <xs:element name="EntityId4" type="xs:string"/>
+    <xs:element name="EntityId5" type="xs:string"/>
+    <xs:element name="Terms">
+      <xs:complexType>
+        <xs:sequence>
+          <xs:element ref="pc:TermInfo" minOccurs="0" maxOccurs="unbounded"/>
+        </xs:sequence>
+      </xs:complexType>
+    </xs:element>
+    <xs:element name="TermInfo">
+      <xs:complexType>
+        <xs:sequence>
+          <xs:element ref="pc:TermName" minOccurs="0"/>
+          <xs:element ref="pc:TermId" minOccurs="0"/>
+        </xs:sequence>
+      </xs:complexType>
+    </xs:element>
+    <xs:element name="TermName" type="xs:string"/>
+    <xs:element name="TermId" type="xs:string"/>
+  </xs:schema>
+</ct:contentTypeSchema>
 </file>
 
 <file path=customXml/itemProps1.xml><?xml version="1.0" encoding="utf-8"?>
@@ -7876,15 +7863,39 @@
 </ds:datastoreItem>
 </file>
 
-<file path=customXml/itemProps2.xml><?xml version="1.0" encoding="utf-8"?>
-<ds:datastoreItem xmlns:ds="http://schemas.openxmlformats.org/officeDocument/2006/customXml" ds:itemID="{0AA676F3-B2D5-46D2-A8CC-C6ABF424AAB2}">
+<file path=customXml/itemProps10.xml><?xml version="1.0" encoding="utf-8"?>
+<ds:datastoreItem xmlns:ds="http://schemas.openxmlformats.org/officeDocument/2006/customXml" ds:itemID="{3203C4AB-F904-418A-ABF6-FE5631C887A0}">
   <ds:schemaRefs>
     <ds:schemaRef ds:uri="http://schemas.openxmlformats.org/officeDocument/2006/bibliography"/>
   </ds:schemaRefs>
 </ds:datastoreItem>
 </file>
 
+<file path=customXml/itemProps2.xml><?xml version="1.0" encoding="utf-8"?>
+<ds:datastoreItem xmlns:ds="http://schemas.openxmlformats.org/officeDocument/2006/customXml" ds:itemID="{1184ED18-93CD-4CE8-894A-48A0E84506C1}">
+  <ds:schemaRefs>
+    <ds:schemaRef ds:uri="http://schemas.microsoft.com/sharepoint/v3/contenttype/forms"/>
+  </ds:schemaRefs>
+</ds:datastoreItem>
+</file>
+
 <file path=customXml/itemProps3.xml><?xml version="1.0" encoding="utf-8"?>
+<ds:datastoreItem xmlns:ds="http://schemas.openxmlformats.org/officeDocument/2006/customXml" ds:itemID="{12DCC662-35BF-4329-A49D-9C3168B5E3A3}">
+  <ds:schemaRefs>
+    <ds:schemaRef ds:uri="http://schemas.microsoft.com/office/infopath/2007/PartnerControls"/>
+    <ds:schemaRef ds:uri="http://purl.org/dc/elements/1.1/"/>
+    <ds:schemaRef ds:uri="http://schemas.microsoft.com/office/2006/metadata/properties"/>
+    <ds:schemaRef ds:uri="http://www.w3.org/XML/1998/namespace"/>
+    <ds:schemaRef ds:uri="3917c6a3-4d9e-45fb-b1d9-cb6271d8e31d"/>
+    <ds:schemaRef ds:uri="http://schemas.microsoft.com/office/2006/documentManagement/types"/>
+    <ds:schemaRef ds:uri="http://purl.org/dc/terms/"/>
+    <ds:schemaRef ds:uri="http://schemas.openxmlformats.org/package/2006/metadata/core-properties"/>
+    <ds:schemaRef ds:uri="http://purl.org/dc/dcmitype/"/>
+  </ds:schemaRefs>
+</ds:datastoreItem>
+</file>
+
+<file path=customXml/itemProps4.xml><?xml version="1.0" encoding="utf-8"?>
 <ds:datastoreItem xmlns:ds="http://schemas.openxmlformats.org/officeDocument/2006/customXml" ds:itemID="{875A1F89-6A0C-4196-96FD-F54B9D0E979A}">
   <ds:schemaRefs>
     <ds:schemaRef ds:uri="http://schemas.microsoft.com/office/2006/metadata/contentType"/>
@@ -7902,19 +7913,60 @@
 </ds:datastoreItem>
 </file>
 
-<file path=customXml/itemProps4.xml><?xml version="1.0" encoding="utf-8"?>
-<ds:datastoreItem xmlns:ds="http://schemas.openxmlformats.org/officeDocument/2006/customXml" ds:itemID="{12DCC662-35BF-4329-A49D-9C3168B5E3A3}">
+<file path=customXml/itemProps5.xml><?xml version="1.0" encoding="utf-8"?>
+<ds:datastoreItem xmlns:ds="http://schemas.openxmlformats.org/officeDocument/2006/customXml" ds:itemID="{3203C4AB-F904-418A-ABF6-FE5631C887A0}">
   <ds:schemaRefs>
-    <ds:schemaRef ds:uri="http://schemas.microsoft.com/office/2006/metadata/properties"/>
-    <ds:schemaRef ds:uri="http://schemas.microsoft.com/office/infopath/2007/PartnerControls"/>
+    <ds:schemaRef ds:uri="http://schemas.openxmlformats.org/officeDocument/2006/bibliography"/>
   </ds:schemaRefs>
 </ds:datastoreItem>
 </file>
 
-<file path=customXml/itemProps5.xml><?xml version="1.0" encoding="utf-8"?>
+<file path=customXml/itemProps6.xml><?xml version="1.0" encoding="utf-8"?>
+<ds:datastoreItem xmlns:ds="http://schemas.openxmlformats.org/officeDocument/2006/customXml" ds:itemID="{55AF091B-3C7A-41E3-B477-F2FDAA23CFDA}">
+  <ds:schemaRefs>
+    <ds:schemaRef ds:uri="http://schemas.microsoft.com/office/2006/coverPageProps"/>
+  </ds:schemaRefs>
+</ds:datastoreItem>
+</file>
+
+<file path=customXml/itemProps7.xml><?xml version="1.0" encoding="utf-8"?>
 <ds:datastoreItem xmlns:ds="http://schemas.openxmlformats.org/officeDocument/2006/customXml" ds:itemID="{1184ED18-93CD-4CE8-894A-48A0E84506C1}">
   <ds:schemaRefs>
     <ds:schemaRef ds:uri="http://schemas.microsoft.com/sharepoint/v3/contenttype/forms"/>
   </ds:schemaRefs>
 </ds:datastoreItem>
+</file>
+
+<file path=customXml/itemProps8.xml><?xml version="1.0" encoding="utf-8"?>
+<ds:datastoreItem xmlns:ds="http://schemas.openxmlformats.org/officeDocument/2006/customXml" ds:itemID="{12DCC662-35BF-4329-A49D-9C3168B5E3A3}">
+  <ds:schemaRefs>
+    <ds:schemaRef ds:uri="http://purl.org/dc/terms/"/>
+    <ds:schemaRef ds:uri="http://www.w3.org/XML/1998/namespace"/>
+    <ds:schemaRef ds:uri="3917c6a3-4d9e-45fb-b1d9-cb6271d8e31d"/>
+    <ds:schemaRef ds:uri="http://schemas.microsoft.com/office/2006/documentManagement/types"/>
+    <ds:schemaRef ds:uri="http://purl.org/dc/elements/1.1/"/>
+    <ds:schemaRef ds:uri="http://schemas.microsoft.com/office/infopath/2007/PartnerControls"/>
+    <ds:schemaRef ds:uri="http://schemas.openxmlformats.org/package/2006/metadata/core-properties"/>
+    <ds:schemaRef ds:uri="http://schemas.microsoft.com/office/2006/metadata/properties"/>
+    <ds:schemaRef ds:uri="http://purl.org/dc/dcmitype/"/>
+  </ds:schemaRefs>
+</ds:datastoreItem>
+</file>
+
+<file path=customXml/itemProps9.xml><?xml version="1.0" encoding="utf-8"?>
+<ds:datastoreItem xmlns:ds="http://schemas.openxmlformats.org/officeDocument/2006/customXml" ds:itemID="{875A1F89-6A0C-4196-96FD-F54B9D0E979A}">
+  <ds:schemaRefs>
+    <ds:schemaRef ds:uri="http://schemas.microsoft.com/office/2006/metadata/contentType"/>
+    <ds:schemaRef ds:uri="http://schemas.microsoft.com/office/2006/metadata/properties/metaAttributes"/>
+    <ds:schemaRef ds:uri="http://www.w3.org/2001/XMLSchema"/>
+    <ds:schemaRef ds:uri="http://schemas.microsoft.com/office/2006/metadata/properties"/>
+    <ds:schemaRef ds:uri="3917c6a3-4d9e-45fb-b1d9-cb6271d8e31d"/>
+    <ds:schemaRef ds:uri="http://schemas.microsoft.com/office/2006/documentManagement/types"/>
+    <ds:schemaRef ds:uri="http://schemas.microsoft.com/office/infopath/2007/PartnerControls"/>
+    <ds:schemaRef ds:uri="http://schemas.openxmlformats.org/package/2006/metadata/core-properties"/>
+    <ds:schemaRef ds:uri="http://purl.org/dc/elements/1.1/"/>
+    <ds:schemaRef ds:uri="http://purl.org/dc/terms/"/>
+    <ds:schemaRef ds:uri="http://schemas.microsoft.com/internal/obd"/>
+  </ds:schemaRefs>
+</ds:datastoreItem>
 </file>
</xml_diff>